<commit_message>
Deleted html of the word to generate a shared google document
</commit_message>
<xml_diff>
--- a/documentation/laymans/DKE-student-project-website-form.docx
+++ b/documentation/laymans/DKE-student-project-website-form.docx
@@ -156,16 +156,30 @@
     </w:p>
     <w:p>
       <w:pPr>
-        <w:pStyle w:val="Standard"/>
-        <w:jc w:val="both"/>
-        <w:rPr>
-          <w:b/>
-        </w:rPr>
-      </w:pPr>
-      <w:r>
-        <w:rPr>
-          <w:b/>
-        </w:rPr>
+        <w:rPr>
+          <w:b/>
+        </w:rPr>
+      </w:pPr>
+      <w:r>
+        <w:rPr>
+          <w:b/>
+        </w:rPr>
+        <w:br w:type="page"/>
+      </w:r>
+    </w:p>
+    <w:p>
+      <w:pPr>
+        <w:pStyle w:val="Standard"/>
+        <w:jc w:val="both"/>
+        <w:rPr>
+          <w:b/>
+        </w:rPr>
+      </w:pPr>
+      <w:r>
+        <w:rPr>
+          <w:b/>
+        </w:rPr>
+        <w:lastRenderedPageBreak/>
         <w:t>Type of project (e.g. Bachelor thesis, Master AI thesis, Master OR thesis, Master AI internship project, Master OR internship project, Master AI semester project, Master OR semester project):</w:t>
       </w:r>
     </w:p>
@@ -355,16 +369,6 @@
         <w:jc w:val="both"/>
         <w:rPr>
           <w:b/>
-          <w:lang w:val="es-ES"/>
-        </w:rPr>
-      </w:pPr>
-    </w:p>
-    <w:p>
-      <w:pPr>
-        <w:pStyle w:val="Standard"/>
-        <w:jc w:val="both"/>
-        <w:rPr>
-          <w:b/>
         </w:rPr>
       </w:pPr>
       <w:r>
@@ -463,120 +467,7 @@
         <w:jc w:val="both"/>
       </w:pPr>
       <w:r>
-        <w:rPr>
-          <w:rStyle w:val="Absatz-Standardschriftart"/>
-          <w:noProof/>
-          <w:lang w:val="en-GB" w:eastAsia="en-GB"/>
-        </w:rPr>
-        <w:drawing>
-          <wp:inline distT="0" distB="0" distL="0" distR="0" wp14:anchorId="065D04D9" wp14:editId="398FB5E6">
-            <wp:extent cx="2773841" cy="1126467"/>
-            <wp:effectExtent l="0" t="0" r="7459" b="0"/>
-            <wp:docPr id="1" name="Picture 1" descr="http://image.made-in-china.com/2f0j00hjETiSPCCuoy/2-4GHz-4CH-RC-Mini-Quadcopter.jpg"/>
-            <wp:cNvGraphicFramePr/>
-            <a:graphic xmlns:a="http://schemas.openxmlformats.org/drawingml/2006/main">
-              <a:graphicData uri="http://schemas.openxmlformats.org/drawingml/2006/picture">
-                <pic:pic xmlns:pic="http://schemas.openxmlformats.org/drawingml/2006/picture">
-                  <pic:nvPicPr>
-                    <pic:cNvPr id="0" name=""/>
-                    <pic:cNvPicPr/>
-                  </pic:nvPicPr>
-                  <pic:blipFill>
-                    <a:blip r:embed="rId8"/>
-                    <a:srcRect/>
-                    <a:stretch>
-                      <a:fillRect/>
-                    </a:stretch>
-                  </pic:blipFill>
-                  <pic:spPr>
-                    <a:xfrm>
-                      <a:off x="0" y="0"/>
-                      <a:ext cx="2773841" cy="1126467"/>
-                    </a:xfrm>
-                    <a:prstGeom prst="rect">
-                      <a:avLst/>
-                    </a:prstGeom>
-                    <a:noFill/>
-                    <a:ln>
-                      <a:noFill/>
-                      <a:prstDash/>
-                    </a:ln>
-                  </pic:spPr>
-                </pic:pic>
-              </a:graphicData>
-            </a:graphic>
-          </wp:inline>
-        </w:drawing>
-      </w:r>
-    </w:p>
-    <w:p>
-      <w:pPr>
-        <w:pStyle w:val="Standard"/>
-        <w:jc w:val="both"/>
-      </w:pPr>
-      <w:r>
-        <w:t>Fig. 1. Newly created quadcopter</w:t>
-      </w:r>
-    </w:p>
-    <w:p>
-      <w:pPr>
-        <w:pStyle w:val="Standard"/>
-        <w:jc w:val="both"/>
-      </w:pPr>
-      <w:r>
-        <w:rPr>
-          <w:rStyle w:val="Absatz-Standardschriftart"/>
-          <w:noProof/>
-          <w:lang w:val="en-GB" w:eastAsia="en-GB"/>
-        </w:rPr>
-        <w:drawing>
-          <wp:inline distT="0" distB="0" distL="0" distR="0" wp14:anchorId="594213D1" wp14:editId="56FF1BE8">
-            <wp:extent cx="2502145" cy="1603638"/>
-            <wp:effectExtent l="0" t="0" r="0" b="0"/>
-            <wp:docPr id="2" name="Picture 2" descr="http://images.medicaldaily.com/sites/medicaldaily.com/files/2013/08/04/0/71/7150.png"/>
-            <wp:cNvGraphicFramePr/>
-            <a:graphic xmlns:a="http://schemas.openxmlformats.org/drawingml/2006/main">
-              <a:graphicData uri="http://schemas.openxmlformats.org/drawingml/2006/picture">
-                <pic:pic xmlns:pic="http://schemas.openxmlformats.org/drawingml/2006/picture">
-                  <pic:nvPicPr>
-                    <pic:cNvPr id="0" name=""/>
-                    <pic:cNvPicPr/>
-                  </pic:nvPicPr>
-                  <pic:blipFill>
-                    <a:blip r:embed="rId9"/>
-                    <a:srcRect/>
-                    <a:stretch>
-                      <a:fillRect/>
-                    </a:stretch>
-                  </pic:blipFill>
-                  <pic:spPr>
-                    <a:xfrm>
-                      <a:off x="0" y="0"/>
-                      <a:ext cx="2502145" cy="1603638"/>
-                    </a:xfrm>
-                    <a:prstGeom prst="rect">
-                      <a:avLst/>
-                    </a:prstGeom>
-                    <a:noFill/>
-                    <a:ln>
-                      <a:noFill/>
-                      <a:prstDash/>
-                    </a:ln>
-                  </pic:spPr>
-                </pic:pic>
-              </a:graphicData>
-            </a:graphic>
-          </wp:inline>
-        </w:drawing>
-      </w:r>
-    </w:p>
-    <w:p>
-      <w:pPr>
-        <w:pStyle w:val="Standard"/>
-        <w:jc w:val="both"/>
-      </w:pPr>
-      <w:r>
-        <w:t>Fig. 2. Point cloud generated by SLAM algorithm</w:t>
+        <w:t>Content here</w:t>
       </w:r>
     </w:p>
     <w:p>
@@ -600,121 +491,58 @@
         <w:jc w:val="both"/>
       </w:pPr>
       <w:r>
-        <w:t>Reinforcement Learning (RL) is a subfield of the artificial intelligence (AI) where an agent is set free in an</w:t>
-      </w:r>
-      <w:r>
-        <w:t xml:space="preserve"> unknown</w:t>
-      </w:r>
-      <w:r>
-        <w:t xml:space="preserve"> </w:t>
-      </w:r>
-      <w:r>
-        <w:t>environment</w:t>
-      </w:r>
-      <w:r>
-        <w:t>,</w:t>
-      </w:r>
-      <w:r>
-        <w:t xml:space="preserve"> where will receive positive or negative rewards depending </w:t>
-      </w:r>
-      <w:r>
-        <w:t>on the</w:t>
-      </w:r>
-      <w:r>
-        <w:t xml:space="preserve"> actions</w:t>
-      </w:r>
-      <w:r>
-        <w:t xml:space="preserve"> it makes</w:t>
-      </w:r>
-      <w:r>
-        <w:t xml:space="preserve">. In </w:t>
-      </w:r>
-      <w:r>
-        <w:t>this situation</w:t>
-      </w:r>
-      <w:r>
-        <w:t xml:space="preserve">, the agent will act using trial and error with the </w:t>
-      </w:r>
-      <w:r>
-        <w:t>objective</w:t>
-      </w:r>
-      <w:r>
-        <w:t xml:space="preserve"> of obtain the maximum reward</w:t>
-      </w:r>
-      <w:r>
-        <w:t xml:space="preserve"> possible </w:t>
-      </w:r>
-      <w:r>
-        <w:t>and</w:t>
-      </w:r>
-      <w:r>
-        <w:t xml:space="preserve"> learn</w:t>
-      </w:r>
-      <w:r>
-        <w:t xml:space="preserve"> the way </w:t>
-      </w:r>
-      <w:r>
-        <w:t xml:space="preserve">to do so consistently. This learning obtained </w:t>
-      </w:r>
-      <w:r>
-        <w:t>from the interaction, from the experience</w:t>
+        <w:t xml:space="preserve">Reinforcement Learning (RL) is a sub-field of the artificial intelligence (AI) where an agent is set free in an unknown environment and will receive positive or negative rewards depending on the actions it takes. In this situation, the agent will act using trial and error with the objective of collecting the maximum possible reward, that translates in completing the task consistently. The behavior that the agent learns from experience is called policy. Nonetheless, differently from humans or animals, when an agent </w:t>
+      </w:r>
+      <w:r>
+        <w:t>faces</w:t>
+      </w:r>
+      <w:r>
+        <w:t xml:space="preserve"> a new task, it </w:t>
+      </w:r>
+      <w:r>
+        <w:t>cannot</w:t>
+      </w:r>
+      <w:r>
+        <w:t xml:space="preserve"> take advantage of previous knowledge to solve it. In this project, the goal is to transfer the learning between different tasks, in order to re-use knowledge acquired from similar ones.</w:t>
+      </w:r>
+    </w:p>
+    <w:p>
+      <w:pPr>
+        <w:pStyle w:val="Standard"/>
+        <w:jc w:val="both"/>
+      </w:pPr>
+      <w:r>
+        <w:t xml:space="preserve">The main limitation of Reinforcement Learning is that the learned policy is only applicable in the task where the agent is been trained on and even small changes in the environment or actions would imply </w:t>
+      </w:r>
+      <w:r>
+        <w:lastRenderedPageBreak/>
+        <w:t xml:space="preserve">to re-learn the task from scratch. To overcome this </w:t>
+      </w:r>
+      <w:r>
+        <w:t>limitation,</w:t>
       </w:r>
       <w:bookmarkStart w:id="0" w:name="_GoBack"/>
       <w:bookmarkEnd w:id="0"/>
       <w:r>
-        <w:t xml:space="preserve"> is called policy.</w:t>
-      </w:r>
-    </w:p>
-    <w:p>
-      <w:pPr>
-        <w:pStyle w:val="Standard"/>
-        <w:jc w:val="both"/>
-      </w:pPr>
-      <w:r>
-        <w:t>RL</w:t>
-      </w:r>
-      <w:r>
-        <w:t xml:space="preserve"> tries to mimic </w:t>
-      </w:r>
-      <w:r>
-        <w:t>the process behind the human learning</w:t>
-      </w:r>
-      <w:r>
-        <w:t xml:space="preserve">, however some important differences arise </w:t>
-      </w:r>
-    </w:p>
-    <w:p>
-      <w:pPr>
-        <w:pStyle w:val="Standard"/>
-        <w:jc w:val="both"/>
-      </w:pPr>
-      <w:r>
-        <w:lastRenderedPageBreak/>
-        <w:t xml:space="preserve">After earthquakes </w:t>
-      </w:r>
-      <w:proofErr w:type="gramStart"/>
-      <w:r>
-        <w:t>usually</w:t>
-      </w:r>
-      <w:proofErr w:type="gramEnd"/>
-      <w:r>
-        <w:t xml:space="preserve"> it is not safe to enter damaged buildings to search for people inside. As a </w:t>
-      </w:r>
-      <w:proofErr w:type="gramStart"/>
-      <w:r>
-        <w:t>result</w:t>
-      </w:r>
-      <w:proofErr w:type="gramEnd"/>
-      <w:r>
-        <w:t xml:space="preserve"> it would be desirable if part of this search could be performed by robots that can fly into areas that are difficult to access by humans and search for people autonomously. One of the many challenges in such an application is that these robots </w:t>
-      </w:r>
-      <w:proofErr w:type="gramStart"/>
-      <w:r>
-        <w:t>have to</w:t>
-      </w:r>
-      <w:proofErr w:type="gramEnd"/>
-      <w:r>
-        <w:t xml:space="preserve"> autonomously navigate in partially destroyed areas. For this, robots need to be capable of mapping unknown environments and to estimate their own position – a problem well-known as Simultaneous Localization and Mapping (SLAM) [Albert et al., 2005]. In the present project we focused on the exploration of SLAM algorithms that can be autonomously executed despite the limited computational resources available on quadcopters. For this we implemented, evaluated, and compared five SLAM algorithms on a quadcopter provided by DKE (Fig. 1).</w:t>
+        <w:t xml:space="preserve"> it is essential to re-use previous knowledge, exactly like humans do. This is the goal of the AI sub-field called transfer learning (TL).</w:t>
+      </w:r>
+    </w:p>
+    <w:p>
+      <w:pPr>
+        <w:pStyle w:val="Standard"/>
+        <w:jc w:val="both"/>
+      </w:pPr>
+      <w:r>
+        <w:t>In order to achieve transfer learning, in this project we look at how Reinforcement Learning agents represent the acquired knowledge. This representation is often referred as Latent Space (LS). The idea behind our project, relies on the hypothesis that the latent representation would eventually embed general knowledge about the environment and how to behave in it.</w:t>
+      </w:r>
+    </w:p>
+    <w:p>
+      <w:pPr>
+        <w:pStyle w:val="Standard"/>
+        <w:jc w:val="both"/>
+      </w:pPr>
+      <w:r>
+        <w:t xml:space="preserve">Achieving transfer learning, will solve the main problem of Reinforcement Learning, not having to train an agent from scratch every time we face a new task. </w:t>
       </w:r>
     </w:p>
     <w:p>
@@ -743,31 +571,28 @@
     </w:p>
     <w:p>
       <w:pPr>
-        <w:pStyle w:val="Listenabsatz"/>
+        <w:pStyle w:val="Standard"/>
         <w:numPr>
           <w:ilvl w:val="0"/>
-          <w:numId w:val="2"/>
+          <w:numId w:val="4"/>
         </w:numPr>
         <w:jc w:val="both"/>
       </w:pPr>
       <w:r>
-        <w:t>Can the state spaces of different tasks be jointly represented in a latent space, e.g. using a variational autoencoder?</w:t>
-      </w:r>
-    </w:p>
-    <w:p>
-      <w:pPr>
-        <w:pStyle w:val="Listenabsatz"/>
+        <w:t>Can the state spaces of different tasks be jointly represented in a latent space?</w:t>
+      </w:r>
+    </w:p>
+    <w:p>
+      <w:pPr>
+        <w:pStyle w:val="Standard"/>
         <w:numPr>
           <w:ilvl w:val="0"/>
-          <w:numId w:val="2"/>
+          <w:numId w:val="4"/>
         </w:numPr>
         <w:jc w:val="both"/>
       </w:pPr>
       <w:r>
-        <w:t>Can unseen</w:t>
-      </w:r>
-      <w:r>
-        <w:t xml:space="preserve"> tasks be translated into the latent space representations without additional training?</w:t>
+        <w:t>Can unseen tasks be translated into the latent space representations without additional training?</w:t>
       </w:r>
     </w:p>
     <w:p>
@@ -775,15 +600,12 @@
         <w:pStyle w:val="Standard"/>
         <w:numPr>
           <w:ilvl w:val="0"/>
-          <w:numId w:val="2"/>
+          <w:numId w:val="4"/>
         </w:numPr>
         <w:jc w:val="both"/>
-        <w:rPr>
-          <w:b/>
-        </w:rPr>
-      </w:pPr>
-      <w:r>
-        <w:t>Can a single agent learn multiple tasks simultaneously when using the latent space during Q-Learning?</w:t>
+      </w:pPr>
+      <w:r>
+        <w:t>Can a single agent learn multiple tasks simultaneously when using the latent space during Reinforcement Learning?</w:t>
       </w:r>
     </w:p>
     <w:p>
@@ -791,12 +613,12 @@
         <w:pStyle w:val="Standard"/>
         <w:numPr>
           <w:ilvl w:val="0"/>
-          <w:numId w:val="2"/>
+          <w:numId w:val="4"/>
         </w:numPr>
         <w:jc w:val="both"/>
       </w:pPr>
       <w:r>
-        <w:t>To what extent can the policy network trained on the latent representations improve the learning of unseen tasks?</w:t>
+        <w:t>To what extent can the training on the latent representations improve the learning of unseen tasks?</w:t>
       </w:r>
     </w:p>
     <w:p>
@@ -804,7 +626,7 @@
         <w:pStyle w:val="Standard"/>
         <w:numPr>
           <w:ilvl w:val="0"/>
-          <w:numId w:val="2"/>
+          <w:numId w:val="4"/>
         </w:numPr>
         <w:jc w:val="both"/>
       </w:pPr>
@@ -817,18 +639,12 @@
         <w:pStyle w:val="Standard"/>
         <w:numPr>
           <w:ilvl w:val="0"/>
-          <w:numId w:val="2"/>
+          <w:numId w:val="4"/>
         </w:numPr>
         <w:jc w:val="both"/>
       </w:pPr>
       <w:r>
-        <w:t xml:space="preserve">Can we identify crucial information encoded in the latent space? If yes, what are the encoded pieces of information and what </w:t>
-      </w:r>
-      <w:r>
-        <w:t>behavior</w:t>
-      </w:r>
-      <w:r>
-        <w:t xml:space="preserve"> do they correspond to?</w:t>
+        <w:t>Can we identify crucial information encoded in the latent space? If yes, what are the encoded pieces of information and what behavior do they correspond to?</w:t>
       </w:r>
     </w:p>
     <w:p>
@@ -854,43 +670,18 @@
           <w:numId w:val="3"/>
         </w:numPr>
         <w:jc w:val="both"/>
-      </w:pPr>
-      <w:r>
-        <w:t xml:space="preserve">After an intensive literature </w:t>
-      </w:r>
-      <w:proofErr w:type="gramStart"/>
-      <w:r>
-        <w:t>review</w:t>
-      </w:r>
-      <w:proofErr w:type="gramEnd"/>
-      <w:r>
-        <w:t xml:space="preserve"> we generated a new metric for comparing the performance of SLAM algorithms. The metric evaluates SLAM algorithms according to their accuracy in localizing a quadcopter in a damaged test environment, and to the computational resources required to execute the algorithm in real-time. Five algorithms have been implemented and tested.</w:t>
+        <w:rPr>
+          <w:b/>
+        </w:rPr>
+      </w:pPr>
+      <w:r>
+        <w:t>We aim to design a framework capable of training upon different tasks, produce a generalized latent representation and use this latent space to solve or help the training on unseen tasks.</w:t>
       </w:r>
     </w:p>
     <w:p>
       <w:pPr>
         <w:pStyle w:val="Listenabsatz"/>
-        <w:numPr>
-          <w:ilvl w:val="0"/>
-          <w:numId w:val="3"/>
-        </w:numPr>
-        <w:jc w:val="both"/>
-      </w:pPr>
-      <w:r>
-        <w:t xml:space="preserve">Following the newly developed metric we found that the SLAM algorithm suggested by </w:t>
-      </w:r>
-      <w:proofErr w:type="spellStart"/>
-      <w:r>
-        <w:t>Bayers</w:t>
-      </w:r>
-      <w:proofErr w:type="spellEnd"/>
-      <w:r>
-        <w:t xml:space="preserve"> et al. [2015] is best suited for search and rescue tasks since it reliably extracts features also in damaged buildings (Fig. 2).</w:t>
-      </w:r>
-    </w:p>
-    <w:p>
-      <w:pPr>
-        <w:pStyle w:val="Standard"/>
+        <w:ind w:left="0"/>
         <w:jc w:val="both"/>
         <w:rPr>
           <w:b/>
@@ -912,7 +703,6 @@
         <w:rPr>
           <w:lang w:val="nl-NL"/>
         </w:rPr>
-        <w:lastRenderedPageBreak/>
         <w:t xml:space="preserve">Möckel, R., Jaquier, C., Drapel, K., Dittrich, E., Upegui, A.,  Ijspeert, A. (2006). </w:t>
       </w:r>
       <w:proofErr w:type="spellStart"/>
@@ -1231,6 +1021,119 @@
     </w:lvl>
   </w:abstractNum>
   <w:abstractNum w:abstractNumId="1" w15:restartNumberingAfterBreak="0">
+    <w:nsid w:val="4A77095D"/>
+    <w:multiLevelType w:val="hybridMultilevel"/>
+    <w:tmpl w:val="EF1819F8"/>
+    <w:lvl w:ilvl="0" w:tplc="08090001">
+      <w:start w:val="1"/>
+      <w:numFmt w:val="bullet"/>
+      <w:lvlText w:val=""/>
+      <w:lvlJc w:val="left"/>
+      <w:pPr>
+        <w:ind w:left="720" w:hanging="360"/>
+      </w:pPr>
+      <w:rPr>
+        <w:rFonts w:ascii="Symbol" w:hAnsi="Symbol" w:hint="default"/>
+      </w:rPr>
+    </w:lvl>
+    <w:lvl w:ilvl="1" w:tplc="08090003" w:tentative="1">
+      <w:start w:val="1"/>
+      <w:numFmt w:val="bullet"/>
+      <w:lvlText w:val="o"/>
+      <w:lvlJc w:val="left"/>
+      <w:pPr>
+        <w:ind w:left="1440" w:hanging="360"/>
+      </w:pPr>
+      <w:rPr>
+        <w:rFonts w:ascii="Courier New" w:hAnsi="Courier New" w:cs="Courier New" w:hint="default"/>
+      </w:rPr>
+    </w:lvl>
+    <w:lvl w:ilvl="2" w:tplc="08090005" w:tentative="1">
+      <w:start w:val="1"/>
+      <w:numFmt w:val="bullet"/>
+      <w:lvlText w:val=""/>
+      <w:lvlJc w:val="left"/>
+      <w:pPr>
+        <w:ind w:left="2160" w:hanging="360"/>
+      </w:pPr>
+      <w:rPr>
+        <w:rFonts w:ascii="Wingdings" w:hAnsi="Wingdings" w:hint="default"/>
+      </w:rPr>
+    </w:lvl>
+    <w:lvl w:ilvl="3" w:tplc="08090001" w:tentative="1">
+      <w:start w:val="1"/>
+      <w:numFmt w:val="bullet"/>
+      <w:lvlText w:val=""/>
+      <w:lvlJc w:val="left"/>
+      <w:pPr>
+        <w:ind w:left="2880" w:hanging="360"/>
+      </w:pPr>
+      <w:rPr>
+        <w:rFonts w:ascii="Symbol" w:hAnsi="Symbol" w:hint="default"/>
+      </w:rPr>
+    </w:lvl>
+    <w:lvl w:ilvl="4" w:tplc="08090003" w:tentative="1">
+      <w:start w:val="1"/>
+      <w:numFmt w:val="bullet"/>
+      <w:lvlText w:val="o"/>
+      <w:lvlJc w:val="left"/>
+      <w:pPr>
+        <w:ind w:left="3600" w:hanging="360"/>
+      </w:pPr>
+      <w:rPr>
+        <w:rFonts w:ascii="Courier New" w:hAnsi="Courier New" w:cs="Courier New" w:hint="default"/>
+      </w:rPr>
+    </w:lvl>
+    <w:lvl w:ilvl="5" w:tplc="08090005" w:tentative="1">
+      <w:start w:val="1"/>
+      <w:numFmt w:val="bullet"/>
+      <w:lvlText w:val=""/>
+      <w:lvlJc w:val="left"/>
+      <w:pPr>
+        <w:ind w:left="4320" w:hanging="360"/>
+      </w:pPr>
+      <w:rPr>
+        <w:rFonts w:ascii="Wingdings" w:hAnsi="Wingdings" w:hint="default"/>
+      </w:rPr>
+    </w:lvl>
+    <w:lvl w:ilvl="6" w:tplc="08090001" w:tentative="1">
+      <w:start w:val="1"/>
+      <w:numFmt w:val="bullet"/>
+      <w:lvlText w:val=""/>
+      <w:lvlJc w:val="left"/>
+      <w:pPr>
+        <w:ind w:left="5040" w:hanging="360"/>
+      </w:pPr>
+      <w:rPr>
+        <w:rFonts w:ascii="Symbol" w:hAnsi="Symbol" w:hint="default"/>
+      </w:rPr>
+    </w:lvl>
+    <w:lvl w:ilvl="7" w:tplc="08090003" w:tentative="1">
+      <w:start w:val="1"/>
+      <w:numFmt w:val="bullet"/>
+      <w:lvlText w:val="o"/>
+      <w:lvlJc w:val="left"/>
+      <w:pPr>
+        <w:ind w:left="5760" w:hanging="360"/>
+      </w:pPr>
+      <w:rPr>
+        <w:rFonts w:ascii="Courier New" w:hAnsi="Courier New" w:cs="Courier New" w:hint="default"/>
+      </w:rPr>
+    </w:lvl>
+    <w:lvl w:ilvl="8" w:tplc="08090005" w:tentative="1">
+      <w:start w:val="1"/>
+      <w:numFmt w:val="bullet"/>
+      <w:lvlText w:val=""/>
+      <w:lvlJc w:val="left"/>
+      <w:pPr>
+        <w:ind w:left="6480" w:hanging="360"/>
+      </w:pPr>
+      <w:rPr>
+        <w:rFonts w:ascii="Wingdings" w:hAnsi="Wingdings" w:hint="default"/>
+      </w:rPr>
+    </w:lvl>
+  </w:abstractNum>
+  <w:abstractNum w:abstractNumId="2" w15:restartNumberingAfterBreak="0">
     <w:nsid w:val="59B11D29"/>
     <w:multiLevelType w:val="multilevel"/>
     <w:tmpl w:val="E528C3B2"/>
@@ -1334,7 +1237,7 @@
       </w:rPr>
     </w:lvl>
   </w:abstractNum>
-  <w:abstractNum w:abstractNumId="2" w15:restartNumberingAfterBreak="0">
+  <w:abstractNum w:abstractNumId="3" w15:restartNumberingAfterBreak="0">
     <w:nsid w:val="692153D0"/>
     <w:multiLevelType w:val="multilevel"/>
     <w:tmpl w:val="3996A1C8"/>
@@ -1439,13 +1342,16 @@
     </w:lvl>
   </w:abstractNum>
   <w:num w:numId="1">
-    <w:abstractNumId w:val="1"/>
+    <w:abstractNumId w:val="2"/>
   </w:num>
   <w:num w:numId="2">
-    <w:abstractNumId w:val="2"/>
+    <w:abstractNumId w:val="3"/>
   </w:num>
   <w:num w:numId="3">
     <w:abstractNumId w:val="0"/>
+  </w:num>
+  <w:num w:numId="4">
+    <w:abstractNumId w:val="1"/>
   </w:num>
 </w:numbering>
 </file>

</xml_diff>